<commit_message>
in the process of sorting issues with new windows 10 update and vs 2017
</commit_message>
<xml_diff>
--- a/Docs/Funding/GEF5/Invoices, Timesheets and Reports/GEF 2017 Field Trial Data Analysis.docx
+++ b/Docs/Funding/GEF5/Invoices, Timesheets and Reports/GEF 2017 Field Trial Data Analysis.docx
@@ -4279,7 +4279,7 @@
         <a:sysClr val="windowText" lastClr="000000"/>
       </a:dk1>
       <a:lt1>
-        <a:sysClr val="window" lastClr="FFFFFF"/>
+        <a:sysClr val="window" lastClr="A5A5A5"/>
       </a:lt1>
       <a:dk2>
         <a:srgbClr val="44546A"/>
@@ -4537,7 +4537,7 @@
 </file>
 
 <file path=customXml/itemProps1.xml><?xml version="1.0" encoding="utf-8"?>
-<ds:datastoreItem xmlns:ds="http://schemas.openxmlformats.org/officeDocument/2006/customXml" ds:itemID="{266C99D2-6EDF-4DAB-AAB4-E9209B420C6F}">
+<ds:datastoreItem xmlns:ds="http://schemas.openxmlformats.org/officeDocument/2006/customXml" ds:itemID="{838793B4-FEA2-4088-8257-DB872F5BEFC2}">
   <ds:schemaRefs>
     <ds:schemaRef ds:uri="http://schemas.openxmlformats.org/officeDocument/2006/bibliography"/>
   </ds:schemaRefs>

</xml_diff>